<commit_message>
change production to prod
</commit_message>
<xml_diff>
--- a/README.docx
+++ b/README.docx
@@ -2167,7 +2167,6 @@
         <w:t xml:space="preserve"> les options « bot » et « </w:t>
       </w:r>
       <w:proofErr w:type="spellStart"/>
-      <w:proofErr w:type="gramStart"/>
       <w:r>
         <w:rPr>
           <w:rFonts w:ascii="Arial" w:hAnsi="Arial" w:cs="Arial"/>
@@ -2175,7 +2174,6 @@
         <w:t>applications.commands</w:t>
       </w:r>
       <w:proofErr w:type="spellEnd"/>
-      <w:proofErr w:type="gramEnd"/>
       <w:r>
         <w:rPr>
           <w:rFonts w:ascii="Arial" w:hAnsi="Arial" w:cs="Arial"/>
@@ -2427,14 +2425,7 @@
         <w:rPr>
           <w:rFonts w:ascii="Arial" w:hAnsi="Arial" w:cs="Arial"/>
         </w:rPr>
-        <w:t xml:space="preserve">créer un fichier à la racine du projet s’appelant </w:t>
-      </w:r>
-      <w:proofErr w:type="gramStart"/>
-      <w:r>
-        <w:rPr>
-          <w:rFonts w:ascii="Arial" w:hAnsi="Arial" w:cs="Arial"/>
-        </w:rPr>
-        <w:t>« .</w:t>
+        <w:t>créer un fichier à la racine du projet s’appelant « .</w:t>
       </w:r>
       <w:proofErr w:type="spellStart"/>
       <w:r>
@@ -2444,7 +2435,6 @@
         <w:t>env</w:t>
       </w:r>
       <w:proofErr w:type="spellEnd"/>
-      <w:proofErr w:type="gramEnd"/>
       <w:r>
         <w:rPr>
           <w:rFonts w:ascii="Arial" w:hAnsi="Arial" w:cs="Arial"/>
@@ -2964,21 +2954,7 @@
         <w:rPr>
           <w:rFonts w:ascii="Arial" w:hAnsi="Arial" w:cs="Arial"/>
         </w:rPr>
-        <w:t>« </w:t>
-      </w:r>
-      <w:proofErr w:type="gramStart"/>
-      <w:r>
-        <w:rPr>
-          <w:rFonts w:ascii="Arial" w:hAnsi="Arial" w:cs="Arial"/>
-        </w:rPr>
-        <w:t>docker</w:t>
-      </w:r>
-      <w:proofErr w:type="gramEnd"/>
-      <w:r>
-        <w:rPr>
-          <w:rFonts w:ascii="Arial" w:hAnsi="Arial" w:cs="Arial"/>
-        </w:rPr>
-        <w:t>-compose -f docker-</w:t>
+        <w:t>« docker-compose -f docker-</w:t>
       </w:r>
       <w:proofErr w:type="spellStart"/>
       <w:r>
@@ -3023,146 +2999,132 @@
         <w:rPr>
           <w:rFonts w:ascii="Arial" w:hAnsi="Arial" w:cs="Arial"/>
         </w:rPr>
-        <w:t>compose.prod</w:t>
-      </w:r>
-      <w:r>
-        <w:rPr>
-          <w:rFonts w:ascii="Arial" w:hAnsi="Arial" w:cs="Arial"/>
-        </w:rPr>
-        <w:t>uction</w:t>
+        <w:t>compose.prod.yml</w:t>
+      </w:r>
+      <w:proofErr w:type="spellEnd"/>
+      <w:r>
+        <w:rPr>
+          <w:rFonts w:ascii="Arial" w:hAnsi="Arial" w:cs="Arial"/>
+        </w:rPr>
+        <w:t xml:space="preserve"> up -d »</w:t>
+      </w:r>
+    </w:p>
+    <w:p>
+      <w:pPr>
+        <w:pStyle w:val="Textebrut"/>
+        <w:jc w:val="both"/>
+        <w:rPr>
+          <w:rFonts w:ascii="Arial" w:hAnsi="Arial" w:cs="Arial"/>
+        </w:rPr>
+      </w:pPr>
+    </w:p>
+    <w:p>
+      <w:pPr>
+        <w:pStyle w:val="Textebrut"/>
+        <w:jc w:val="both"/>
+        <w:rPr>
+          <w:rFonts w:ascii="Arial" w:hAnsi="Arial" w:cs="Arial"/>
+        </w:rPr>
+      </w:pPr>
+      <w:r>
+        <w:rPr>
+          <w:rFonts w:ascii="Arial" w:hAnsi="Arial" w:cs="Arial"/>
+        </w:rPr>
+        <w:t>Il ne peut pas y avoir de modification du code avec cet environnement.</w:t>
+      </w:r>
+    </w:p>
+    <w:p>
+      <w:pPr>
+        <w:pStyle w:val="Textebrut"/>
+        <w:jc w:val="both"/>
+        <w:rPr>
+          <w:rFonts w:ascii="Arial" w:hAnsi="Arial" w:cs="Arial"/>
+        </w:rPr>
+      </w:pPr>
+    </w:p>
+    <w:p>
+      <w:pPr>
+        <w:pStyle w:val="Textebrut"/>
+        <w:jc w:val="both"/>
+        <w:rPr>
+          <w:rFonts w:ascii="Arial" w:hAnsi="Arial" w:cs="Arial"/>
+        </w:rPr>
+      </w:pPr>
+      <w:r>
+        <w:rPr>
+          <w:rFonts w:ascii="Arial" w:hAnsi="Arial" w:cs="Arial"/>
+        </w:rPr>
+        <w:t xml:space="preserve">Dans cet environnement nous utilisons de </w:t>
+      </w:r>
+      <w:r>
+        <w:rPr>
+          <w:rFonts w:ascii="Arial" w:hAnsi="Arial" w:cs="Arial"/>
+        </w:rPr>
+        <w:t>vraies données</w:t>
+      </w:r>
+      <w:r>
+        <w:rPr>
+          <w:rFonts w:ascii="Arial" w:hAnsi="Arial" w:cs="Arial"/>
+        </w:rPr>
+        <w:t>.</w:t>
+      </w:r>
+    </w:p>
+    <w:p>
+      <w:pPr>
+        <w:pStyle w:val="Textebrut"/>
+        <w:jc w:val="both"/>
+        <w:rPr>
+          <w:rFonts w:ascii="Arial" w:hAnsi="Arial" w:cs="Arial"/>
+        </w:rPr>
+      </w:pPr>
+    </w:p>
+    <w:p>
+      <w:pPr>
+        <w:pStyle w:val="Textebrut"/>
+        <w:jc w:val="both"/>
+        <w:rPr>
+          <w:rFonts w:ascii="Arial" w:hAnsi="Arial" w:cs="Arial"/>
+        </w:rPr>
+      </w:pPr>
+      <w:r>
+        <w:rPr>
+          <w:rFonts w:ascii="Arial" w:hAnsi="Arial" w:cs="Arial"/>
+        </w:rPr>
+        <w:t xml:space="preserve">Pour arrêter le projet, utilisez la commande suivante : </w:t>
+      </w:r>
+    </w:p>
+    <w:p>
+      <w:pPr>
+        <w:pStyle w:val="Textebrut"/>
+        <w:jc w:val="both"/>
+        <w:rPr>
+          <w:rFonts w:ascii="Arial" w:hAnsi="Arial" w:cs="Arial"/>
+        </w:rPr>
+      </w:pPr>
+      <w:r>
+        <w:rPr>
+          <w:rFonts w:ascii="Arial" w:hAnsi="Arial" w:cs="Arial"/>
+        </w:rPr>
+        <w:t>« docker-compose -f docker-</w:t>
+      </w:r>
+      <w:proofErr w:type="spellStart"/>
+      <w:r>
+        <w:rPr>
+          <w:rFonts w:ascii="Arial" w:hAnsi="Arial" w:cs="Arial"/>
+        </w:rPr>
+        <w:t>compose.pro</w:t>
+      </w:r>
+      <w:r>
+        <w:rPr>
+          <w:rFonts w:ascii="Arial" w:hAnsi="Arial" w:cs="Arial"/>
+        </w:rPr>
+        <w:t>d</w:t>
       </w:r>
       <w:r>
         <w:rPr>
           <w:rFonts w:ascii="Arial" w:hAnsi="Arial" w:cs="Arial"/>
         </w:rPr>
         <w:t>.yml</w:t>
-      </w:r>
-      <w:proofErr w:type="spellEnd"/>
-      <w:r>
-        <w:rPr>
-          <w:rFonts w:ascii="Arial" w:hAnsi="Arial" w:cs="Arial"/>
-        </w:rPr>
-        <w:t xml:space="preserve"> up -d »</w:t>
-      </w:r>
-    </w:p>
-    <w:p>
-      <w:pPr>
-        <w:pStyle w:val="Textebrut"/>
-        <w:jc w:val="both"/>
-        <w:rPr>
-          <w:rFonts w:ascii="Arial" w:hAnsi="Arial" w:cs="Arial"/>
-        </w:rPr>
-      </w:pPr>
-    </w:p>
-    <w:p>
-      <w:pPr>
-        <w:pStyle w:val="Textebrut"/>
-        <w:jc w:val="both"/>
-        <w:rPr>
-          <w:rFonts w:ascii="Arial" w:hAnsi="Arial" w:cs="Arial"/>
-        </w:rPr>
-      </w:pPr>
-      <w:r>
-        <w:rPr>
-          <w:rFonts w:ascii="Arial" w:hAnsi="Arial" w:cs="Arial"/>
-        </w:rPr>
-        <w:t>Il ne peut pas y avoir de modification du code avec cet environnement.</w:t>
-      </w:r>
-    </w:p>
-    <w:p>
-      <w:pPr>
-        <w:pStyle w:val="Textebrut"/>
-        <w:jc w:val="both"/>
-        <w:rPr>
-          <w:rFonts w:ascii="Arial" w:hAnsi="Arial" w:cs="Arial"/>
-        </w:rPr>
-      </w:pPr>
-    </w:p>
-    <w:p>
-      <w:pPr>
-        <w:pStyle w:val="Textebrut"/>
-        <w:jc w:val="both"/>
-        <w:rPr>
-          <w:rFonts w:ascii="Arial" w:hAnsi="Arial" w:cs="Arial"/>
-        </w:rPr>
-      </w:pPr>
-      <w:r>
-        <w:rPr>
-          <w:rFonts w:ascii="Arial" w:hAnsi="Arial" w:cs="Arial"/>
-        </w:rPr>
-        <w:t xml:space="preserve">Dans cet environnement nous utilisons de </w:t>
-      </w:r>
-      <w:r>
-        <w:rPr>
-          <w:rFonts w:ascii="Arial" w:hAnsi="Arial" w:cs="Arial"/>
-        </w:rPr>
-        <w:t>vraies données</w:t>
-      </w:r>
-      <w:r>
-        <w:rPr>
-          <w:rFonts w:ascii="Arial" w:hAnsi="Arial" w:cs="Arial"/>
-        </w:rPr>
-        <w:t>.</w:t>
-      </w:r>
-    </w:p>
-    <w:p>
-      <w:pPr>
-        <w:pStyle w:val="Textebrut"/>
-        <w:jc w:val="both"/>
-        <w:rPr>
-          <w:rFonts w:ascii="Arial" w:hAnsi="Arial" w:cs="Arial"/>
-        </w:rPr>
-      </w:pPr>
-    </w:p>
-    <w:p>
-      <w:pPr>
-        <w:pStyle w:val="Textebrut"/>
-        <w:jc w:val="both"/>
-        <w:rPr>
-          <w:rFonts w:ascii="Arial" w:hAnsi="Arial" w:cs="Arial"/>
-        </w:rPr>
-      </w:pPr>
-      <w:r>
-        <w:rPr>
-          <w:rFonts w:ascii="Arial" w:hAnsi="Arial" w:cs="Arial"/>
-        </w:rPr>
-        <w:t xml:space="preserve">Pour arrêter le projet, utilisez la commande suivante : </w:t>
-      </w:r>
-    </w:p>
-    <w:p>
-      <w:pPr>
-        <w:pStyle w:val="Textebrut"/>
-        <w:jc w:val="both"/>
-        <w:rPr>
-          <w:rFonts w:ascii="Arial" w:hAnsi="Arial" w:cs="Arial"/>
-        </w:rPr>
-      </w:pPr>
-      <w:r>
-        <w:rPr>
-          <w:rFonts w:ascii="Arial" w:hAnsi="Arial" w:cs="Arial"/>
-        </w:rPr>
-        <w:t>« </w:t>
-      </w:r>
-      <w:proofErr w:type="gramStart"/>
-      <w:r>
-        <w:rPr>
-          <w:rFonts w:ascii="Arial" w:hAnsi="Arial" w:cs="Arial"/>
-        </w:rPr>
-        <w:t>docker</w:t>
-      </w:r>
-      <w:proofErr w:type="gramEnd"/>
-      <w:r>
-        <w:rPr>
-          <w:rFonts w:ascii="Arial" w:hAnsi="Arial" w:cs="Arial"/>
-        </w:rPr>
-        <w:t>-compose -f docker-</w:t>
-      </w:r>
-      <w:proofErr w:type="spellStart"/>
-      <w:r>
-        <w:rPr>
-          <w:rFonts w:ascii="Arial" w:hAnsi="Arial" w:cs="Arial"/>
-        </w:rPr>
-        <w:t>compose.production.yml</w:t>
       </w:r>
       <w:proofErr w:type="spellEnd"/>
       <w:r>
@@ -4225,6 +4187,7 @@
   <w:rsids>
     <w:rsidRoot w:val="0057130C"/>
     <w:rsid w:val="0057130C"/>
+    <w:rsid w:val="007B0A8F"/>
     <w:rsid w:val="00D1570A"/>
     <w:rsid w:val="00DC2D4A"/>
     <w:rsid w:val="00E16739"/>

</xml_diff>